<commit_message>
[docs] subgroup1 use-case 단계1,2 문서 수정
</commit_message>
<xml_diff>
--- a/subgroup1/use-case/[ use-case-1단계 ] 2021.04.12.docx
+++ b/subgroup1/use-case/[ use-case-1단계 ] 2021.04.12.docx
@@ -1,6 +1,6 @@
 
 <file path=word/document.xml><?xml version="1.0" encoding="utf-8"?>
-<w:document xmlns:wpc="http://schemas.microsoft.com/office/word/2010/wordprocessingCanvas" xmlns:cx="http://schemas.microsoft.com/office/drawing/2014/chartex" xmlns:cx1="http://schemas.microsoft.com/office/drawing/2015/9/8/chartex" xmlns:mc="http://schemas.openxmlformats.org/markup-compatibility/2006" xmlns:o="urn:schemas-microsoft-com:office:office" xmlns:r="http://schemas.openxmlformats.org/officeDocument/2006/relationships" xmlns:m="http://schemas.openxmlformats.org/officeDocument/2006/math" xmlns:v="urn:schemas-microsoft-com:vml" xmlns:wp14="http://schemas.microsoft.com/office/word/2010/wordprocessingDrawing" xmlns:wp="http://schemas.openxmlformats.org/drawingml/2006/wordprocessingDrawing" xmlns:w10="urn:schemas-microsoft-com:office:word" xmlns:w="http://schemas.openxmlformats.org/wordprocessingml/2006/main" xmlns:w14="http://schemas.microsoft.com/office/word/2010/wordml" xmlns:w15="http://schemas.microsoft.com/office/word/2012/wordml" xmlns:w16se="http://schemas.microsoft.com/office/word/2015/wordml/symex" xmlns:wpg="http://schemas.microsoft.com/office/word/2010/wordprocessingGroup" xmlns:wpi="http://schemas.microsoft.com/office/word/2010/wordprocessingInk" xmlns:wne="http://schemas.microsoft.com/office/word/2006/wordml" xmlns:wps="http://schemas.microsoft.com/office/word/2010/wordprocessingShape" mc:Ignorable="w14 w15 w16se wp14">
+<w:document xmlns:wpc="http://schemas.microsoft.com/office/word/2010/wordprocessingCanvas" xmlns:cx="http://schemas.microsoft.com/office/drawing/2014/chartex" xmlns:cx1="http://schemas.microsoft.com/office/drawing/2015/9/8/chartex" xmlns:cx2="http://schemas.microsoft.com/office/drawing/2015/10/21/chartex" xmlns:cx3="http://schemas.microsoft.com/office/drawing/2016/5/9/chartex" xmlns:cx4="http://schemas.microsoft.com/office/drawing/2016/5/10/chartex" xmlns:cx5="http://schemas.microsoft.com/office/drawing/2016/5/11/chartex" xmlns:cx6="http://schemas.microsoft.com/office/drawing/2016/5/12/chartex" xmlns:cx7="http://schemas.microsoft.com/office/drawing/2016/5/13/chartex" xmlns:cx8="http://schemas.microsoft.com/office/drawing/2016/5/14/chartex" xmlns:mc="http://schemas.openxmlformats.org/markup-compatibility/2006" xmlns:aink="http://schemas.microsoft.com/office/drawing/2016/ink" xmlns:am3d="http://schemas.microsoft.com/office/drawing/2017/model3d" xmlns:o="urn:schemas-microsoft-com:office:office" xmlns:r="http://schemas.openxmlformats.org/officeDocument/2006/relationships" xmlns:m="http://schemas.openxmlformats.org/officeDocument/2006/math" xmlns:v="urn:schemas-microsoft-com:vml" xmlns:wp14="http://schemas.microsoft.com/office/word/2010/wordprocessingDrawing" xmlns:wp="http://schemas.openxmlformats.org/drawingml/2006/wordprocessingDrawing" xmlns:w10="urn:schemas-microsoft-com:office:word" xmlns:w="http://schemas.openxmlformats.org/wordprocessingml/2006/main" xmlns:w14="http://schemas.microsoft.com/office/word/2010/wordml" xmlns:w15="http://schemas.microsoft.com/office/word/2012/wordml" xmlns:w16cex="http://schemas.microsoft.com/office/word/2018/wordml/cex" xmlns:w16cid="http://schemas.microsoft.com/office/word/2016/wordml/cid" xmlns:w16="http://schemas.microsoft.com/office/word/2018/wordml" xmlns:w16se="http://schemas.microsoft.com/office/word/2015/wordml/symex" xmlns:wpg="http://schemas.microsoft.com/office/word/2010/wordprocessingGroup" xmlns:wpi="http://schemas.microsoft.com/office/word/2010/wordprocessingInk" xmlns:wne="http://schemas.microsoft.com/office/word/2006/wordml" xmlns:wps="http://schemas.microsoft.com/office/word/2010/wordprocessingShape" mc:Ignorable="w14 w15 w16se w16cid w16 w16cex wp14">
   <w:body>
     <w:p>
       <w:pPr>
@@ -725,7 +725,6 @@
         </w:numPr>
         <w:ind w:leftChars="0"/>
         <w:rPr>
-          <w:rFonts w:hint="eastAsia"/>
           <w:lang w:eastAsia="ko-KR"/>
         </w:rPr>
       </w:pPr>
@@ -1120,7 +1119,27 @@
                 <w:szCs w:val="18"/>
                 <w:lang w:eastAsia="ko-KR"/>
               </w:rPr>
-              <w:t>식당 별 메뉴 정보를 제공 받기 위함</w:t>
+              <w:t xml:space="preserve">식당 별 메뉴 정보를 </w:t>
+            </w:r>
+            <w:proofErr w:type="gramStart"/>
+            <w:r>
+              <w:rPr>
+                <w:rFonts w:asciiTheme="minorHAnsi" w:eastAsiaTheme="minorHAnsi" w:hAnsiTheme="minorHAnsi" w:hint="eastAsia"/>
+                <w:sz w:val="18"/>
+                <w:szCs w:val="18"/>
+                <w:lang w:eastAsia="ko-KR"/>
+              </w:rPr>
+              <w:t>제공 받기</w:t>
+            </w:r>
+            <w:proofErr w:type="gramEnd"/>
+            <w:r>
+              <w:rPr>
+                <w:rFonts w:asciiTheme="minorHAnsi" w:eastAsiaTheme="minorHAnsi" w:hAnsiTheme="minorHAnsi" w:hint="eastAsia"/>
+                <w:sz w:val="18"/>
+                <w:szCs w:val="18"/>
+                <w:lang w:eastAsia="ko-KR"/>
+              </w:rPr>
+              <w:t xml:space="preserve"> 위함</w:t>
             </w:r>
           </w:p>
         </w:tc>
@@ -1421,16 +1440,7 @@
                 <w:szCs w:val="18"/>
                 <w:lang w:eastAsia="ko-KR"/>
               </w:rPr>
-              <w:t>개수 조절</w:t>
-            </w:r>
-            <w:r>
-              <w:rPr>
-                <w:rFonts w:asciiTheme="minorHAnsi" w:eastAsiaTheme="minorHAnsi" w:hAnsiTheme="minorHAnsi" w:hint="eastAsia"/>
-                <w:sz w:val="18"/>
-                <w:szCs w:val="18"/>
-                <w:lang w:eastAsia="ko-KR"/>
-              </w:rPr>
-              <w:t>(UC-2)</w:t>
+              <w:t>UC-2</w:t>
             </w:r>
           </w:p>
         </w:tc>
@@ -1482,7 +1492,27 @@
                 <w:szCs w:val="18"/>
                 <w:lang w:eastAsia="ko-KR"/>
               </w:rPr>
-              <w:t>식당 별 메뉴 정보를 제공 받기 위함</w:t>
+              <w:t xml:space="preserve">식당 별 메뉴 정보를 </w:t>
+            </w:r>
+            <w:proofErr w:type="gramStart"/>
+            <w:r>
+              <w:rPr>
+                <w:rFonts w:asciiTheme="minorHAnsi" w:eastAsiaTheme="minorHAnsi" w:hAnsiTheme="minorHAnsi" w:hint="eastAsia"/>
+                <w:sz w:val="18"/>
+                <w:szCs w:val="18"/>
+                <w:lang w:eastAsia="ko-KR"/>
+              </w:rPr>
+              <w:t>제공 받기</w:t>
+            </w:r>
+            <w:proofErr w:type="gramEnd"/>
+            <w:r>
+              <w:rPr>
+                <w:rFonts w:asciiTheme="minorHAnsi" w:eastAsiaTheme="minorHAnsi" w:hAnsiTheme="minorHAnsi" w:hint="eastAsia"/>
+                <w:sz w:val="18"/>
+                <w:szCs w:val="18"/>
+                <w:lang w:eastAsia="ko-KR"/>
+              </w:rPr>
+              <w:t xml:space="preserve"> 위함</w:t>
             </w:r>
           </w:p>
         </w:tc>
@@ -1507,16 +1537,7 @@
                 <w:szCs w:val="18"/>
                 <w:lang w:eastAsia="ko-KR"/>
               </w:rPr>
-              <w:t>메뉴 조회</w:t>
-            </w:r>
-            <w:r>
-              <w:rPr>
-                <w:rFonts w:asciiTheme="minorHAnsi" w:eastAsiaTheme="minorHAnsi" w:hAnsiTheme="minorHAnsi" w:hint="eastAsia"/>
-                <w:sz w:val="18"/>
-                <w:szCs w:val="18"/>
-                <w:lang w:eastAsia="ko-KR"/>
-              </w:rPr>
-              <w:t>(UC-3)</w:t>
+              <w:t>UC-3</w:t>
             </w:r>
           </w:p>
         </w:tc>
@@ -1593,16 +1614,7 @@
                 <w:szCs w:val="18"/>
                 <w:lang w:eastAsia="ko-KR"/>
               </w:rPr>
-              <w:t>메뉴 선택</w:t>
-            </w:r>
-            <w:r>
-              <w:rPr>
-                <w:rFonts w:asciiTheme="minorHAnsi" w:eastAsiaTheme="minorHAnsi" w:hAnsiTheme="minorHAnsi" w:hint="eastAsia"/>
-                <w:sz w:val="18"/>
-                <w:szCs w:val="18"/>
-                <w:lang w:eastAsia="ko-KR"/>
-              </w:rPr>
-              <w:t>(UC-4)</w:t>
+              <w:t>UC-4</w:t>
             </w:r>
           </w:p>
         </w:tc>
@@ -1679,16 +1691,7 @@
                 <w:szCs w:val="18"/>
                 <w:lang w:eastAsia="ko-KR"/>
               </w:rPr>
-              <w:t>메뉴 구입</w:t>
-            </w:r>
-            <w:r>
-              <w:rPr>
-                <w:rFonts w:asciiTheme="minorHAnsi" w:eastAsiaTheme="minorHAnsi" w:hAnsiTheme="minorHAnsi" w:hint="eastAsia"/>
-                <w:sz w:val="18"/>
-                <w:szCs w:val="18"/>
-                <w:lang w:eastAsia="ko-KR"/>
-              </w:rPr>
-              <w:t>(UC-5)</w:t>
+              <w:t>UC-5</w:t>
             </w:r>
           </w:p>
         </w:tc>
@@ -1765,7 +1768,7 @@
                 <w:szCs w:val="18"/>
                 <w:lang w:eastAsia="ko-KR"/>
               </w:rPr>
-              <w:t>메뉴 구입(UC-6)</w:t>
+              <w:t>UC-5</w:t>
             </w:r>
           </w:p>
         </w:tc>
@@ -1779,31 +1782,20 @@
             <w:pPr>
               <w:jc w:val="center"/>
               <w:rPr>
-                <w:rFonts w:asciiTheme="minorHAnsi" w:eastAsiaTheme="minorHAnsi" w:hAnsiTheme="minorHAnsi" w:hint="eastAsia"/>
-                <w:sz w:val="18"/>
-                <w:szCs w:val="18"/>
-                <w:lang w:eastAsia="ko-KR"/>
-              </w:rPr>
-            </w:pPr>
-            <w:proofErr w:type="spellStart"/>
-            <w:r>
-              <w:rPr>
-                <w:rFonts w:asciiTheme="minorHAnsi" w:eastAsiaTheme="minorHAnsi" w:hAnsiTheme="minorHAnsi" w:hint="eastAsia"/>
-                <w:sz w:val="18"/>
-                <w:szCs w:val="18"/>
-                <w:lang w:eastAsia="ko-KR"/>
-              </w:rPr>
-              <w:t>엡</w:t>
-            </w:r>
-            <w:proofErr w:type="spellEnd"/>
-            <w:r>
-              <w:rPr>
-                <w:rFonts w:asciiTheme="minorHAnsi" w:eastAsiaTheme="minorHAnsi" w:hAnsiTheme="minorHAnsi" w:hint="eastAsia"/>
-                <w:sz w:val="18"/>
-                <w:szCs w:val="18"/>
-                <w:lang w:eastAsia="ko-KR"/>
-              </w:rPr>
-              <w:t xml:space="preserve"> 관리자</w:t>
+                <w:rFonts w:asciiTheme="minorHAnsi" w:eastAsiaTheme="minorHAnsi" w:hAnsiTheme="minorHAnsi"/>
+                <w:sz w:val="18"/>
+                <w:szCs w:val="18"/>
+                <w:lang w:eastAsia="ko-KR"/>
+              </w:rPr>
+            </w:pPr>
+            <w:r>
+              <w:rPr>
+                <w:rFonts w:asciiTheme="minorHAnsi" w:eastAsiaTheme="minorHAnsi" w:hAnsiTheme="minorHAnsi" w:hint="eastAsia"/>
+                <w:sz w:val="18"/>
+                <w:szCs w:val="18"/>
+                <w:lang w:eastAsia="ko-KR"/>
+              </w:rPr>
+              <w:t>엡 관리자</w:t>
             </w:r>
           </w:p>
         </w:tc>
@@ -1815,7 +1807,7 @@
             <w:pPr>
               <w:jc w:val="center"/>
               <w:rPr>
-                <w:rFonts w:asciiTheme="minorHAnsi" w:eastAsiaTheme="minorHAnsi" w:hAnsiTheme="minorHAnsi" w:hint="eastAsia"/>
+                <w:rFonts w:asciiTheme="minorHAnsi" w:eastAsiaTheme="minorHAnsi" w:hAnsiTheme="minorHAnsi"/>
                 <w:sz w:val="18"/>
                 <w:szCs w:val="18"/>
                 <w:lang w:eastAsia="ko-KR"/>
@@ -1840,7 +1832,7 @@
             <w:pPr>
               <w:jc w:val="center"/>
               <w:rPr>
-                <w:rFonts w:asciiTheme="minorHAnsi" w:eastAsiaTheme="minorHAnsi" w:hAnsiTheme="minorHAnsi" w:hint="eastAsia"/>
+                <w:rFonts w:asciiTheme="minorHAnsi" w:eastAsiaTheme="minorHAnsi" w:hAnsiTheme="minorHAnsi"/>
                 <w:sz w:val="18"/>
                 <w:szCs w:val="18"/>
                 <w:lang w:eastAsia="ko-KR"/>
@@ -1862,7 +1854,7 @@
                 <w:szCs w:val="18"/>
                 <w:lang w:eastAsia="ko-KR"/>
               </w:rPr>
-              <w:t>UC-7)</w:t>
+              <w:t>UC-6)</w:t>
             </w:r>
           </w:p>
         </w:tc>
@@ -1876,7 +1868,7 @@
             <w:pPr>
               <w:jc w:val="center"/>
               <w:rPr>
-                <w:rFonts w:asciiTheme="minorHAnsi" w:eastAsiaTheme="minorHAnsi" w:hAnsiTheme="minorHAnsi" w:hint="eastAsia"/>
+                <w:rFonts w:asciiTheme="minorHAnsi" w:eastAsiaTheme="minorHAnsi" w:hAnsiTheme="minorHAnsi"/>
                 <w:sz w:val="18"/>
                 <w:szCs w:val="18"/>
                 <w:lang w:eastAsia="ko-KR"/>
@@ -1901,7 +1893,7 @@
             <w:pPr>
               <w:jc w:val="center"/>
               <w:rPr>
-                <w:rFonts w:asciiTheme="minorHAnsi" w:eastAsiaTheme="minorHAnsi" w:hAnsiTheme="minorHAnsi" w:hint="eastAsia"/>
+                <w:rFonts w:asciiTheme="minorHAnsi" w:eastAsiaTheme="minorHAnsi" w:hAnsiTheme="minorHAnsi"/>
                 <w:sz w:val="18"/>
                 <w:szCs w:val="18"/>
                 <w:lang w:eastAsia="ko-KR"/>
@@ -1926,7 +1918,7 @@
             <w:pPr>
               <w:jc w:val="center"/>
               <w:rPr>
-                <w:rFonts w:asciiTheme="minorHAnsi" w:eastAsiaTheme="minorHAnsi" w:hAnsiTheme="minorHAnsi" w:hint="eastAsia"/>
+                <w:rFonts w:asciiTheme="minorHAnsi" w:eastAsiaTheme="minorHAnsi" w:hAnsiTheme="minorHAnsi"/>
                 <w:sz w:val="18"/>
                 <w:szCs w:val="18"/>
                 <w:lang w:eastAsia="ko-KR"/>
@@ -1948,7 +1940,298 @@
                 <w:szCs w:val="18"/>
                 <w:lang w:eastAsia="ko-KR"/>
               </w:rPr>
-              <w:t>UC-8)</w:t>
+              <w:t>UC-7)</w:t>
+            </w:r>
+          </w:p>
+        </w:tc>
+      </w:tr>
+      <w:tr>
+        <w:tc>
+          <w:tcPr>
+            <w:tcW w:w="1555" w:type="dxa"/>
+          </w:tcPr>
+          <w:p>
+            <w:pPr>
+              <w:jc w:val="center"/>
+              <w:rPr>
+                <w:rFonts w:asciiTheme="minorHAnsi" w:eastAsiaTheme="minorHAnsi" w:hAnsiTheme="minorHAnsi" w:hint="eastAsia"/>
+                <w:sz w:val="18"/>
+                <w:szCs w:val="18"/>
+                <w:lang w:eastAsia="ko-KR"/>
+              </w:rPr>
+            </w:pPr>
+            <w:r>
+              <w:rPr>
+                <w:rFonts w:asciiTheme="minorHAnsi" w:eastAsiaTheme="minorHAnsi" w:hAnsiTheme="minorHAnsi" w:hint="eastAsia"/>
+                <w:sz w:val="18"/>
+                <w:szCs w:val="18"/>
+                <w:lang w:eastAsia="ko-KR"/>
+              </w:rPr>
+              <w:t>개수 조절 버튼</w:t>
+            </w:r>
+          </w:p>
+        </w:tc>
+        <w:tc>
+          <w:tcPr>
+            <w:tcW w:w="4536" w:type="dxa"/>
+          </w:tcPr>
+          <w:p>
+            <w:pPr>
+              <w:jc w:val="center"/>
+              <w:rPr>
+                <w:rFonts w:asciiTheme="minorHAnsi" w:eastAsiaTheme="minorHAnsi" w:hAnsiTheme="minorHAnsi" w:hint="eastAsia"/>
+                <w:sz w:val="18"/>
+                <w:szCs w:val="18"/>
+                <w:lang w:eastAsia="ko-KR"/>
+              </w:rPr>
+            </w:pPr>
+            <w:proofErr w:type="gramStart"/>
+            <w:r>
+              <w:rPr>
+                <w:rFonts w:asciiTheme="minorHAnsi" w:eastAsiaTheme="minorHAnsi" w:hAnsiTheme="minorHAnsi" w:hint="eastAsia"/>
+                <w:sz w:val="18"/>
+                <w:szCs w:val="18"/>
+                <w:lang w:eastAsia="ko-KR"/>
+              </w:rPr>
+              <w:t>주문 받을</w:t>
+            </w:r>
+            <w:proofErr w:type="gramEnd"/>
+            <w:r>
+              <w:rPr>
+                <w:rFonts w:asciiTheme="minorHAnsi" w:eastAsiaTheme="minorHAnsi" w:hAnsiTheme="minorHAnsi" w:hint="eastAsia"/>
+                <w:sz w:val="18"/>
+                <w:szCs w:val="18"/>
+                <w:lang w:eastAsia="ko-KR"/>
+              </w:rPr>
+              <w:t xml:space="preserve"> 메뉴의 개수 조절을 제한하기 위함</w:t>
+            </w:r>
+          </w:p>
+        </w:tc>
+        <w:tc>
+          <w:tcPr>
+            <w:tcW w:w="2925" w:type="dxa"/>
+          </w:tcPr>
+          <w:p>
+            <w:pPr>
+              <w:jc w:val="center"/>
+              <w:rPr>
+                <w:rFonts w:asciiTheme="minorHAnsi" w:eastAsiaTheme="minorHAnsi" w:hAnsiTheme="minorHAnsi" w:hint="eastAsia"/>
+                <w:sz w:val="18"/>
+                <w:szCs w:val="18"/>
+                <w:lang w:eastAsia="ko-KR"/>
+              </w:rPr>
+            </w:pPr>
+            <w:r>
+              <w:rPr>
+                <w:rFonts w:asciiTheme="minorHAnsi" w:eastAsiaTheme="minorHAnsi" w:hAnsiTheme="minorHAnsi" w:hint="eastAsia"/>
+                <w:sz w:val="18"/>
+                <w:szCs w:val="18"/>
+                <w:lang w:eastAsia="ko-KR"/>
+              </w:rPr>
+              <w:t>UC-2</w:t>
+            </w:r>
+          </w:p>
+        </w:tc>
+      </w:tr>
+      <w:tr>
+        <w:tc>
+          <w:tcPr>
+            <w:tcW w:w="1555" w:type="dxa"/>
+          </w:tcPr>
+          <w:p>
+            <w:pPr>
+              <w:jc w:val="center"/>
+              <w:rPr>
+                <w:rFonts w:asciiTheme="minorHAnsi" w:eastAsiaTheme="minorHAnsi" w:hAnsiTheme="minorHAnsi" w:hint="eastAsia"/>
+                <w:sz w:val="18"/>
+                <w:szCs w:val="18"/>
+                <w:lang w:eastAsia="ko-KR"/>
+              </w:rPr>
+            </w:pPr>
+            <w:proofErr w:type="spellStart"/>
+            <w:r>
+              <w:rPr>
+                <w:rFonts w:asciiTheme="minorHAnsi" w:eastAsiaTheme="minorHAnsi" w:hAnsiTheme="minorHAnsi" w:hint="eastAsia"/>
+                <w:sz w:val="18"/>
+                <w:szCs w:val="18"/>
+                <w:lang w:eastAsia="ko-KR"/>
+              </w:rPr>
+              <w:t>매뉴</w:t>
+            </w:r>
+            <w:proofErr w:type="spellEnd"/>
+            <w:r>
+              <w:rPr>
+                <w:rFonts w:asciiTheme="minorHAnsi" w:eastAsiaTheme="minorHAnsi" w:hAnsiTheme="minorHAnsi" w:hint="eastAsia"/>
+                <w:sz w:val="18"/>
+                <w:szCs w:val="18"/>
+                <w:lang w:eastAsia="ko-KR"/>
+              </w:rPr>
+              <w:t xml:space="preserve"> 조회 버튼</w:t>
+            </w:r>
+          </w:p>
+        </w:tc>
+        <w:tc>
+          <w:tcPr>
+            <w:tcW w:w="4536" w:type="dxa"/>
+          </w:tcPr>
+          <w:p>
+            <w:pPr>
+              <w:jc w:val="center"/>
+              <w:rPr>
+                <w:rFonts w:asciiTheme="minorHAnsi" w:eastAsiaTheme="minorHAnsi" w:hAnsiTheme="minorHAnsi"/>
+                <w:sz w:val="18"/>
+                <w:szCs w:val="18"/>
+                <w:lang w:eastAsia="ko-KR"/>
+              </w:rPr>
+            </w:pPr>
+            <w:r>
+              <w:rPr>
+                <w:rFonts w:asciiTheme="minorHAnsi" w:eastAsiaTheme="minorHAnsi" w:hAnsiTheme="minorHAnsi" w:hint="eastAsia"/>
+                <w:sz w:val="18"/>
+                <w:szCs w:val="18"/>
+                <w:lang w:eastAsia="ko-KR"/>
+              </w:rPr>
+              <w:t xml:space="preserve">현 날짜에 해당하는 식당 별 메뉴 정보를 </w:t>
+            </w:r>
+          </w:p>
+          <w:p>
+            <w:pPr>
+              <w:jc w:val="center"/>
+              <w:rPr>
+                <w:rFonts w:asciiTheme="minorHAnsi" w:eastAsiaTheme="minorHAnsi" w:hAnsiTheme="minorHAnsi" w:hint="eastAsia"/>
+                <w:sz w:val="18"/>
+                <w:szCs w:val="18"/>
+                <w:lang w:eastAsia="ko-KR"/>
+              </w:rPr>
+            </w:pPr>
+            <w:r>
+              <w:rPr>
+                <w:rFonts w:asciiTheme="minorHAnsi" w:eastAsiaTheme="minorHAnsi" w:hAnsiTheme="minorHAnsi" w:hint="eastAsia"/>
+                <w:sz w:val="18"/>
+                <w:szCs w:val="18"/>
+                <w:lang w:eastAsia="ko-KR"/>
+              </w:rPr>
+              <w:t>제공하기 위함</w:t>
+            </w:r>
+          </w:p>
+        </w:tc>
+        <w:tc>
+          <w:tcPr>
+            <w:tcW w:w="2925" w:type="dxa"/>
+          </w:tcPr>
+          <w:p>
+            <w:pPr>
+              <w:jc w:val="center"/>
+              <w:rPr>
+                <w:rFonts w:asciiTheme="minorHAnsi" w:eastAsiaTheme="minorHAnsi" w:hAnsiTheme="minorHAnsi" w:hint="eastAsia"/>
+                <w:sz w:val="18"/>
+                <w:szCs w:val="18"/>
+                <w:lang w:eastAsia="ko-KR"/>
+              </w:rPr>
+            </w:pPr>
+            <w:r>
+              <w:rPr>
+                <w:rFonts w:asciiTheme="minorHAnsi" w:eastAsiaTheme="minorHAnsi" w:hAnsiTheme="minorHAnsi" w:hint="eastAsia"/>
+                <w:sz w:val="18"/>
+                <w:szCs w:val="18"/>
+                <w:lang w:eastAsia="ko-KR"/>
+              </w:rPr>
+              <w:t>U</w:t>
+            </w:r>
+            <w:r>
+              <w:rPr>
+                <w:rFonts w:asciiTheme="minorHAnsi" w:eastAsiaTheme="minorHAnsi" w:hAnsiTheme="minorHAnsi"/>
+                <w:sz w:val="18"/>
+                <w:szCs w:val="18"/>
+                <w:lang w:eastAsia="ko-KR"/>
+              </w:rPr>
+              <w:t>C-3</w:t>
+            </w:r>
+          </w:p>
+        </w:tc>
+      </w:tr>
+      <w:tr>
+        <w:tc>
+          <w:tcPr>
+            <w:tcW w:w="1555" w:type="dxa"/>
+          </w:tcPr>
+          <w:p>
+            <w:pPr>
+              <w:jc w:val="center"/>
+              <w:rPr>
+                <w:rFonts w:asciiTheme="minorHAnsi" w:eastAsiaTheme="minorHAnsi" w:hAnsiTheme="minorHAnsi" w:hint="eastAsia"/>
+                <w:sz w:val="18"/>
+                <w:szCs w:val="18"/>
+                <w:lang w:eastAsia="ko-KR"/>
+              </w:rPr>
+            </w:pPr>
+            <w:r>
+              <w:rPr>
+                <w:rFonts w:asciiTheme="minorHAnsi" w:eastAsiaTheme="minorHAnsi" w:hAnsiTheme="minorHAnsi" w:hint="eastAsia"/>
+                <w:sz w:val="18"/>
+                <w:szCs w:val="18"/>
+                <w:lang w:eastAsia="ko-KR"/>
+              </w:rPr>
+              <w:t>메뉴 선택 버튼</w:t>
+            </w:r>
+          </w:p>
+        </w:tc>
+        <w:tc>
+          <w:tcPr>
+            <w:tcW w:w="4536" w:type="dxa"/>
+          </w:tcPr>
+          <w:p>
+            <w:pPr>
+              <w:jc w:val="center"/>
+              <w:rPr>
+                <w:rFonts w:asciiTheme="minorHAnsi" w:eastAsiaTheme="minorHAnsi" w:hAnsiTheme="minorHAnsi" w:hint="eastAsia"/>
+                <w:sz w:val="18"/>
+                <w:szCs w:val="18"/>
+                <w:lang w:eastAsia="ko-KR"/>
+              </w:rPr>
+            </w:pPr>
+            <w:r>
+              <w:rPr>
+                <w:rFonts w:asciiTheme="minorHAnsi" w:eastAsiaTheme="minorHAnsi" w:hAnsiTheme="minorHAnsi" w:hint="eastAsia"/>
+                <w:sz w:val="18"/>
+                <w:szCs w:val="18"/>
+                <w:lang w:eastAsia="ko-KR"/>
+              </w:rPr>
+              <w:t>현 시간에 주문 가능한 메뉴만 선택 기능을 활성화하기 위함</w:t>
+            </w:r>
+          </w:p>
+        </w:tc>
+        <w:tc>
+          <w:tcPr>
+            <w:tcW w:w="2925" w:type="dxa"/>
+          </w:tcPr>
+          <w:p>
+            <w:pPr>
+              <w:jc w:val="center"/>
+              <w:rPr>
+                <w:rFonts w:asciiTheme="minorHAnsi" w:eastAsiaTheme="minorHAnsi" w:hAnsiTheme="minorHAnsi" w:hint="eastAsia"/>
+                <w:sz w:val="18"/>
+                <w:szCs w:val="18"/>
+                <w:lang w:eastAsia="ko-KR"/>
+              </w:rPr>
+            </w:pPr>
+            <w:r>
+              <w:rPr>
+                <w:rFonts w:asciiTheme="minorHAnsi" w:eastAsiaTheme="minorHAnsi" w:hAnsiTheme="minorHAnsi" w:hint="eastAsia"/>
+                <w:sz w:val="18"/>
+                <w:szCs w:val="18"/>
+                <w:lang w:eastAsia="ko-KR"/>
+              </w:rPr>
+              <w:t>U</w:t>
+            </w:r>
+            <w:r>
+              <w:rPr>
+                <w:rFonts w:asciiTheme="minorHAnsi" w:eastAsiaTheme="minorHAnsi" w:hAnsiTheme="minorHAnsi"/>
+                <w:sz w:val="18"/>
+                <w:szCs w:val="18"/>
+                <w:lang w:eastAsia="ko-KR"/>
+              </w:rPr>
+              <w:t>C-4</w:t>
             </w:r>
           </w:p>
         </w:tc>
@@ -1980,7 +2263,7 @@
           <w:szCs w:val="20"/>
           <w:lang w:eastAsia="ko-KR"/>
         </w:rPr>
-        <w:t xml:space="preserve">+ UC-7 과 </w:t>
+        <w:t>+ UC-</w:t>
       </w:r>
       <w:r>
         <w:rPr>
@@ -1989,7 +2272,34 @@
           <w:szCs w:val="20"/>
           <w:lang w:eastAsia="ko-KR"/>
         </w:rPr>
-        <w:t>UC-8</w:t>
+        <w:t>6</w:t>
+      </w:r>
+      <w:r>
+        <w:rPr>
+          <w:rFonts w:asciiTheme="minorHAnsi" w:eastAsiaTheme="minorHAnsi" w:hAnsiTheme="minorHAnsi" w:hint="eastAsia"/>
+          <w:sz w:val="20"/>
+          <w:szCs w:val="20"/>
+          <w:lang w:eastAsia="ko-KR"/>
+        </w:rPr>
+        <w:t xml:space="preserve"> 과 </w:t>
+      </w:r>
+      <w:r>
+        <w:rPr>
+          <w:rFonts w:asciiTheme="minorHAnsi" w:eastAsiaTheme="minorHAnsi" w:hAnsiTheme="minorHAnsi"/>
+          <w:sz w:val="20"/>
+          <w:szCs w:val="20"/>
+          <w:lang w:eastAsia="ko-KR"/>
+        </w:rPr>
+        <w:t>UC-</w:t>
+      </w:r>
+      <w:r>
+        <w:rPr>
+          <w:rFonts w:asciiTheme="minorHAnsi" w:eastAsiaTheme="minorHAnsi" w:hAnsiTheme="minorHAnsi"/>
+          <w:sz w:val="20"/>
+          <w:szCs w:val="20"/>
+          <w:lang w:eastAsia="ko-KR"/>
+        </w:rPr>
+        <w:t>7</w:t>
       </w:r>
       <w:r>
         <w:rPr>
@@ -2004,14 +2314,12 @@
     <w:p>
       <w:pPr>
         <w:rPr>
-          <w:rFonts w:asciiTheme="minorHAnsi" w:eastAsiaTheme="minorHAnsi" w:hAnsiTheme="minorHAnsi" w:hint="eastAsia"/>
+          <w:rFonts w:asciiTheme="minorHAnsi" w:eastAsiaTheme="minorHAnsi" w:hAnsiTheme="minorHAnsi"/>
           <w:sz w:val="20"/>
           <w:szCs w:val="20"/>
           <w:lang w:eastAsia="ko-KR"/>
         </w:rPr>
       </w:pPr>
-      <w:bookmarkStart w:id="0" w:name="_GoBack"/>
-      <w:bookmarkEnd w:id="0"/>
     </w:p>
     <w:sectPr>
       <w:pgSz w:w="11906" w:h="16838"/>
@@ -2023,8 +2331,46 @@
 </w:document>
 </file>
 
+<file path=word/endnotes.xml><?xml version="1.0" encoding="utf-8"?>
+<w:endnotes xmlns:wpc="http://schemas.microsoft.com/office/word/2010/wordprocessingCanvas" xmlns:cx="http://schemas.microsoft.com/office/drawing/2014/chartex" xmlns:cx1="http://schemas.microsoft.com/office/drawing/2015/9/8/chartex" xmlns:cx2="http://schemas.microsoft.com/office/drawing/2015/10/21/chartex" xmlns:cx3="http://schemas.microsoft.com/office/drawing/2016/5/9/chartex" xmlns:cx4="http://schemas.microsoft.com/office/drawing/2016/5/10/chartex" xmlns:cx5="http://schemas.microsoft.com/office/drawing/2016/5/11/chartex" xmlns:cx6="http://schemas.microsoft.com/office/drawing/2016/5/12/chartex" xmlns:cx7="http://schemas.microsoft.com/office/drawing/2016/5/13/chartex" xmlns:cx8="http://schemas.microsoft.com/office/drawing/2016/5/14/chartex" xmlns:mc="http://schemas.openxmlformats.org/markup-compatibility/2006" xmlns:aink="http://schemas.microsoft.com/office/drawing/2016/ink" xmlns:am3d="http://schemas.microsoft.com/office/drawing/2017/model3d" xmlns:o="urn:schemas-microsoft-com:office:office" xmlns:r="http://schemas.openxmlformats.org/officeDocument/2006/relationships" xmlns:m="http://schemas.openxmlformats.org/officeDocument/2006/math" xmlns:v="urn:schemas-microsoft-com:vml" xmlns:wp14="http://schemas.microsoft.com/office/word/2010/wordprocessingDrawing" xmlns:wp="http://schemas.openxmlformats.org/drawingml/2006/wordprocessingDrawing" xmlns:w10="urn:schemas-microsoft-com:office:word" xmlns:w="http://schemas.openxmlformats.org/wordprocessingml/2006/main" xmlns:w14="http://schemas.microsoft.com/office/word/2010/wordml" xmlns:w15="http://schemas.microsoft.com/office/word/2012/wordml" xmlns:w16cex="http://schemas.microsoft.com/office/word/2018/wordml/cex" xmlns:w16cid="http://schemas.microsoft.com/office/word/2016/wordml/cid" xmlns:w16="http://schemas.microsoft.com/office/word/2018/wordml" xmlns:w16se="http://schemas.microsoft.com/office/word/2015/wordml/symex" xmlns:wpg="http://schemas.microsoft.com/office/word/2010/wordprocessingGroup" xmlns:wpi="http://schemas.microsoft.com/office/word/2010/wordprocessingInk" xmlns:wne="http://schemas.microsoft.com/office/word/2006/wordml" xmlns:wps="http://schemas.microsoft.com/office/word/2010/wordprocessingShape" mc:Ignorable="w14 w15 w16se w16cid w16 w16cex wp14">
+  <w:endnote w:type="separator" w:id="-1">
+    <w:p>
+      <w:r>
+        <w:separator/>
+      </w:r>
+    </w:p>
+  </w:endnote>
+  <w:endnote w:type="continuationSeparator" w:id="0">
+    <w:p>
+      <w:r>
+        <w:continuationSeparator/>
+      </w:r>
+    </w:p>
+  </w:endnote>
+</w:endnotes>
+</file>
+
+<file path=word/footnotes.xml><?xml version="1.0" encoding="utf-8"?>
+<w:footnotes xmlns:wpc="http://schemas.microsoft.com/office/word/2010/wordprocessingCanvas" xmlns:cx="http://schemas.microsoft.com/office/drawing/2014/chartex" xmlns:cx1="http://schemas.microsoft.com/office/drawing/2015/9/8/chartex" xmlns:cx2="http://schemas.microsoft.com/office/drawing/2015/10/21/chartex" xmlns:cx3="http://schemas.microsoft.com/office/drawing/2016/5/9/chartex" xmlns:cx4="http://schemas.microsoft.com/office/drawing/2016/5/10/chartex" xmlns:cx5="http://schemas.microsoft.com/office/drawing/2016/5/11/chartex" xmlns:cx6="http://schemas.microsoft.com/office/drawing/2016/5/12/chartex" xmlns:cx7="http://schemas.microsoft.com/office/drawing/2016/5/13/chartex" xmlns:cx8="http://schemas.microsoft.com/office/drawing/2016/5/14/chartex" xmlns:mc="http://schemas.openxmlformats.org/markup-compatibility/2006" xmlns:aink="http://schemas.microsoft.com/office/drawing/2016/ink" xmlns:am3d="http://schemas.microsoft.com/office/drawing/2017/model3d" xmlns:o="urn:schemas-microsoft-com:office:office" xmlns:r="http://schemas.openxmlformats.org/officeDocument/2006/relationships" xmlns:m="http://schemas.openxmlformats.org/officeDocument/2006/math" xmlns:v="urn:schemas-microsoft-com:vml" xmlns:wp14="http://schemas.microsoft.com/office/word/2010/wordprocessingDrawing" xmlns:wp="http://schemas.openxmlformats.org/drawingml/2006/wordprocessingDrawing" xmlns:w10="urn:schemas-microsoft-com:office:word" xmlns:w="http://schemas.openxmlformats.org/wordprocessingml/2006/main" xmlns:w14="http://schemas.microsoft.com/office/word/2010/wordml" xmlns:w15="http://schemas.microsoft.com/office/word/2012/wordml" xmlns:w16cex="http://schemas.microsoft.com/office/word/2018/wordml/cex" xmlns:w16cid="http://schemas.microsoft.com/office/word/2016/wordml/cid" xmlns:w16="http://schemas.microsoft.com/office/word/2018/wordml" xmlns:w16se="http://schemas.microsoft.com/office/word/2015/wordml/symex" xmlns:wpg="http://schemas.microsoft.com/office/word/2010/wordprocessingGroup" xmlns:wpi="http://schemas.microsoft.com/office/word/2010/wordprocessingInk" xmlns:wne="http://schemas.microsoft.com/office/word/2006/wordml" xmlns:wps="http://schemas.microsoft.com/office/word/2010/wordprocessingShape" mc:Ignorable="w14 w15 w16se w16cid w16 w16cex wp14">
+  <w:footnote w:type="separator" w:id="-1">
+    <w:p>
+      <w:r>
+        <w:separator/>
+      </w:r>
+    </w:p>
+  </w:footnote>
+  <w:footnote w:type="continuationSeparator" w:id="0">
+    <w:p>
+      <w:r>
+        <w:continuationSeparator/>
+      </w:r>
+    </w:p>
+  </w:footnote>
+</w:footnotes>
+</file>
+
 <file path=word/numbering.xml><?xml version="1.0" encoding="utf-8"?>
-<w:numbering xmlns:wpc="http://schemas.microsoft.com/office/word/2010/wordprocessingCanvas" xmlns:cx="http://schemas.microsoft.com/office/drawing/2014/chartex" xmlns:cx1="http://schemas.microsoft.com/office/drawing/2015/9/8/chartex" xmlns:mc="http://schemas.openxmlformats.org/markup-compatibility/2006" xmlns:o="urn:schemas-microsoft-com:office:office" xmlns:r="http://schemas.openxmlformats.org/officeDocument/2006/relationships" xmlns:m="http://schemas.openxmlformats.org/officeDocument/2006/math" xmlns:v="urn:schemas-microsoft-com:vml" xmlns:wp14="http://schemas.microsoft.com/office/word/2010/wordprocessingDrawing" xmlns:wp="http://schemas.openxmlformats.org/drawingml/2006/wordprocessingDrawing" xmlns:w10="urn:schemas-microsoft-com:office:word" xmlns:w="http://schemas.openxmlformats.org/wordprocessingml/2006/main" xmlns:w14="http://schemas.microsoft.com/office/word/2010/wordml" xmlns:w15="http://schemas.microsoft.com/office/word/2012/wordml" xmlns:w16se="http://schemas.microsoft.com/office/word/2015/wordml/symex" xmlns:wpg="http://schemas.microsoft.com/office/word/2010/wordprocessingGroup" xmlns:wpi="http://schemas.microsoft.com/office/word/2010/wordprocessingInk" xmlns:wne="http://schemas.microsoft.com/office/word/2006/wordml" xmlns:wps="http://schemas.microsoft.com/office/word/2010/wordprocessingShape" mc:Ignorable="w14 w15 w16se wp14">
+<w:numbering xmlns:wpc="http://schemas.microsoft.com/office/word/2010/wordprocessingCanvas" xmlns:cx="http://schemas.microsoft.com/office/drawing/2014/chartex" xmlns:cx1="http://schemas.microsoft.com/office/drawing/2015/9/8/chartex" xmlns:cx2="http://schemas.microsoft.com/office/drawing/2015/10/21/chartex" xmlns:cx3="http://schemas.microsoft.com/office/drawing/2016/5/9/chartex" xmlns:cx4="http://schemas.microsoft.com/office/drawing/2016/5/10/chartex" xmlns:cx5="http://schemas.microsoft.com/office/drawing/2016/5/11/chartex" xmlns:cx6="http://schemas.microsoft.com/office/drawing/2016/5/12/chartex" xmlns:cx7="http://schemas.microsoft.com/office/drawing/2016/5/13/chartex" xmlns:cx8="http://schemas.microsoft.com/office/drawing/2016/5/14/chartex" xmlns:mc="http://schemas.openxmlformats.org/markup-compatibility/2006" xmlns:aink="http://schemas.microsoft.com/office/drawing/2016/ink" xmlns:am3d="http://schemas.microsoft.com/office/drawing/2017/model3d" xmlns:o="urn:schemas-microsoft-com:office:office" xmlns:r="http://schemas.openxmlformats.org/officeDocument/2006/relationships" xmlns:m="http://schemas.openxmlformats.org/officeDocument/2006/math" xmlns:v="urn:schemas-microsoft-com:vml" xmlns:wp14="http://schemas.microsoft.com/office/word/2010/wordprocessingDrawing" xmlns:wp="http://schemas.openxmlformats.org/drawingml/2006/wordprocessingDrawing" xmlns:w10="urn:schemas-microsoft-com:office:word" xmlns:w="http://schemas.openxmlformats.org/wordprocessingml/2006/main" xmlns:w14="http://schemas.microsoft.com/office/word/2010/wordml" xmlns:w15="http://schemas.microsoft.com/office/word/2012/wordml" xmlns:w16cex="http://schemas.microsoft.com/office/word/2018/wordml/cex" xmlns:w16cid="http://schemas.microsoft.com/office/word/2016/wordml/cid" xmlns:w16="http://schemas.microsoft.com/office/word/2018/wordml" xmlns:w16se="http://schemas.microsoft.com/office/word/2015/wordml/symex" xmlns:wpg="http://schemas.microsoft.com/office/word/2010/wordprocessingGroup" xmlns:wpi="http://schemas.microsoft.com/office/word/2010/wordprocessingInk" xmlns:wne="http://schemas.microsoft.com/office/word/2006/wordml" xmlns:wps="http://schemas.microsoft.com/office/word/2010/wordprocessingShape" mc:Ignorable="w14 w15 w16se w16cid w16 w16cex wp14">
   <w:abstractNum w:abstractNumId="0" w15:restartNumberingAfterBreak="0">
     <w:nsid w:val="060E66D2"/>
     <w:multiLevelType w:val="hybridMultilevel"/>
@@ -2213,7 +2559,7 @@
 </file>
 
 <file path=word/styles.xml><?xml version="1.0" encoding="utf-8"?>
-<w:styles xmlns:mc="http://schemas.openxmlformats.org/markup-compatibility/2006" xmlns:r="http://schemas.openxmlformats.org/officeDocument/2006/relationships" xmlns:w="http://schemas.openxmlformats.org/wordprocessingml/2006/main" xmlns:w14="http://schemas.microsoft.com/office/word/2010/wordml" xmlns:w15="http://schemas.microsoft.com/office/word/2012/wordml" xmlns:w16se="http://schemas.microsoft.com/office/word/2015/wordml/symex" mc:Ignorable="w14 w15 w16se">
+<w:styles xmlns:mc="http://schemas.openxmlformats.org/markup-compatibility/2006" xmlns:r="http://schemas.openxmlformats.org/officeDocument/2006/relationships" xmlns:w="http://schemas.openxmlformats.org/wordprocessingml/2006/main" xmlns:w14="http://schemas.microsoft.com/office/word/2010/wordml" xmlns:w15="http://schemas.microsoft.com/office/word/2012/wordml" xmlns:w16cex="http://schemas.microsoft.com/office/word/2018/wordml/cex" xmlns:w16cid="http://schemas.microsoft.com/office/word/2016/wordml/cid" xmlns:w16="http://schemas.microsoft.com/office/word/2018/wordml" xmlns:w16se="http://schemas.microsoft.com/office/word/2015/wordml/symex" mc:Ignorable="w14 w15 w16se w16cid w16 w16cex">
   <w:docDefaults>
     <w:rPrDefault>
       <w:rPr>
@@ -2230,7 +2576,7 @@
       </w:pPr>
     </w:pPrDefault>
   </w:docDefaults>
-  <w:latentStyles w:defLockedState="0" w:defUIPriority="99" w:defSemiHidden="0" w:defUnhideWhenUsed="0" w:defQFormat="0" w:count="371">
+  <w:latentStyles w:defLockedState="0" w:defUIPriority="99" w:defSemiHidden="0" w:defUnhideWhenUsed="0" w:defQFormat="0" w:count="376">
     <w:lsdException w:name="Normal" w:uiPriority="0" w:qFormat="1"/>
     <w:lsdException w:name="heading 1" w:uiPriority="9" w:qFormat="1"/>
     <w:lsdException w:name="heading 2" w:semiHidden="1" w:uiPriority="9" w:unhideWhenUsed="1" w:qFormat="1"/>
@@ -2602,6 +2948,11 @@
     <w:lsdException w:name="List Table 5 Dark Accent 6" w:uiPriority="50"/>
     <w:lsdException w:name="List Table 6 Colorful Accent 6" w:uiPriority="51"/>
     <w:lsdException w:name="List Table 7 Colorful Accent 6" w:uiPriority="52"/>
+    <w:lsdException w:name="Mention" w:semiHidden="1" w:unhideWhenUsed="1"/>
+    <w:lsdException w:name="Smart Hyperlink" w:semiHidden="1" w:unhideWhenUsed="1"/>
+    <w:lsdException w:name="Hashtag" w:semiHidden="1" w:unhideWhenUsed="1"/>
+    <w:lsdException w:name="Unresolved Mention" w:semiHidden="1" w:unhideWhenUsed="1"/>
+    <w:lsdException w:name="Smart Link" w:semiHidden="1" w:unhideWhenUsed="1"/>
   </w:latentStyles>
   <w:style w:type="paragraph" w:default="1" w:styleId="a">
     <w:name w:val="Normal"/>
@@ -2674,6 +3025,64 @@
         <w:insideV w:val="single" w:sz="4" w:space="0" w:color="auto"/>
       </w:tblBorders>
     </w:tblPr>
+  </w:style>
+  <w:style w:type="paragraph" w:styleId="a5">
+    <w:name w:val="header"/>
+    <w:basedOn w:val="a"/>
+    <w:link w:val="Char"/>
+    <w:uiPriority w:val="99"/>
+    <w:unhideWhenUsed/>
+    <w:rsid w:val="00A81736"/>
+    <w:pPr>
+      <w:tabs>
+        <w:tab w:val="center" w:pos="4513"/>
+        <w:tab w:val="right" w:pos="9026"/>
+      </w:tabs>
+      <w:snapToGrid w:val="0"/>
+    </w:pPr>
+  </w:style>
+  <w:style w:type="character" w:customStyle="1" w:styleId="Char">
+    <w:name w:val="머리글 Char"/>
+    <w:basedOn w:val="a0"/>
+    <w:link w:val="a5"/>
+    <w:uiPriority w:val="99"/>
+    <w:rsid w:val="00A81736"/>
+    <w:rPr>
+      <w:rFonts w:ascii="Times New Roman" w:hAnsi="Times New Roman" w:cs="Times New Roman"/>
+      <w:kern w:val="0"/>
+      <w:sz w:val="24"/>
+      <w:szCs w:val="24"/>
+      <w:lang w:eastAsia="en-US"/>
+    </w:rPr>
+  </w:style>
+  <w:style w:type="paragraph" w:styleId="a6">
+    <w:name w:val="footer"/>
+    <w:basedOn w:val="a"/>
+    <w:link w:val="Char0"/>
+    <w:uiPriority w:val="99"/>
+    <w:unhideWhenUsed/>
+    <w:rsid w:val="00A81736"/>
+    <w:pPr>
+      <w:tabs>
+        <w:tab w:val="center" w:pos="4513"/>
+        <w:tab w:val="right" w:pos="9026"/>
+      </w:tabs>
+      <w:snapToGrid w:val="0"/>
+    </w:pPr>
+  </w:style>
+  <w:style w:type="character" w:customStyle="1" w:styleId="Char0">
+    <w:name w:val="바닥글 Char"/>
+    <w:basedOn w:val="a0"/>
+    <w:link w:val="a6"/>
+    <w:uiPriority w:val="99"/>
+    <w:rsid w:val="00A81736"/>
+    <w:rPr>
+      <w:rFonts w:ascii="Times New Roman" w:hAnsi="Times New Roman" w:cs="Times New Roman"/>
+      <w:kern w:val="0"/>
+      <w:sz w:val="24"/>
+      <w:szCs w:val="24"/>
+      <w:lang w:eastAsia="en-US"/>
+    </w:rPr>
   </w:style>
 </w:styles>
 </file>

</xml_diff>